<commit_message>
03/03/2025 - Consultas SQL 1-12
</commit_message>
<xml_diff>
--- a/Parcial 1/Practica 11/MY SQL (1).docx
+++ b/Parcial 1/Practica 11/MY SQL (1).docx
@@ -42,12 +42,12 @@
           <wp:inline distB="114300" distT="114300" distL="114300" distR="114300">
             <wp:extent cx="5163503" cy="2629967"/>
             <wp:effectExtent b="0" l="0" r="0" t="0"/>
-            <wp:docPr id="2" name="image2.png"/>
+            <wp:docPr id="11" name="image10.png"/>
             <a:graphic>
               <a:graphicData uri="http://schemas.openxmlformats.org/drawingml/2006/picture">
                 <pic:pic>
                   <pic:nvPicPr>
-                    <pic:cNvPr id="0" name="image2.png"/>
+                    <pic:cNvPr id="0" name="image10.png"/>
                     <pic:cNvPicPr preferRelativeResize="0"/>
                   </pic:nvPicPr>
                   <pic:blipFill>
@@ -122,12 +122,12 @@
           <wp:inline distB="114300" distT="114300" distL="114300" distR="114300">
             <wp:extent cx="5612130" cy="3162300"/>
             <wp:effectExtent b="0" l="0" r="0" t="0"/>
-            <wp:docPr id="1" name="image1.png"/>
+            <wp:docPr id="3" name="image6.png"/>
             <a:graphic>
               <a:graphicData uri="http://schemas.openxmlformats.org/drawingml/2006/picture">
                 <pic:pic>
                   <pic:nvPicPr>
-                    <pic:cNvPr id="0" name="image1.png"/>
+                    <pic:cNvPr id="0" name="image6.png"/>
                     <pic:cNvPicPr preferRelativeResize="0"/>
                   </pic:nvPicPr>
                   <pic:blipFill>
@@ -186,6 +186,707 @@
           <w:rtl w:val="0"/>
         </w:rPr>
         <w:t xml:space="preserve">#3 Obten el listado de los nombres de los artistas</w:t>
+      </w:r>
+    </w:p>
+    <w:p>
+      <w:pPr>
+        <w:rPr>
+          <w:sz w:val="28"/>
+          <w:szCs w:val="28"/>
+        </w:rPr>
+      </w:pPr>
+      <w:bookmarkStart w:colFirst="0" w:colLast="0" w:name="_ni5jf1kvu0h3" w:id="1"/>
+      <w:bookmarkEnd w:id="1"/>
+      <w:r>
+        <w:rPr>
+          <w:sz w:val="28"/>
+          <w:szCs w:val="28"/>
+        </w:rPr>
+        <w:drawing>
+          <wp:inline distB="114300" distT="114300" distL="114300" distR="114300">
+            <wp:extent cx="5612130" cy="3162300"/>
+            <wp:effectExtent b="0" l="0" r="0" t="0"/>
+            <wp:docPr id="10" name="image8.png"/>
+            <a:graphic>
+              <a:graphicData uri="http://schemas.openxmlformats.org/drawingml/2006/picture">
+                <pic:pic>
+                  <pic:nvPicPr>
+                    <pic:cNvPr id="0" name="image8.png"/>
+                    <pic:cNvPicPr preferRelativeResize="0"/>
+                  </pic:nvPicPr>
+                  <pic:blipFill>
+                    <a:blip r:embed="rId8"/>
+                    <a:srcRect b="0" l="0" r="0" t="0"/>
+                    <a:stretch>
+                      <a:fillRect/>
+                    </a:stretch>
+                  </pic:blipFill>
+                  <pic:spPr>
+                    <a:xfrm>
+                      <a:off x="0" y="0"/>
+                      <a:ext cx="5612130" cy="3162300"/>
+                    </a:xfrm>
+                    <a:prstGeom prst="rect"/>
+                    <a:ln/>
+                  </pic:spPr>
+                </pic:pic>
+              </a:graphicData>
+            </a:graphic>
+          </wp:inline>
+        </w:drawing>
+      </w:r>
+      <w:r>
+        <w:rPr>
+          <w:rtl w:val="0"/>
+        </w:rPr>
+      </w:r>
+    </w:p>
+    <w:p>
+      <w:pPr>
+        <w:rPr>
+          <w:sz w:val="28"/>
+          <w:szCs w:val="28"/>
+        </w:rPr>
+      </w:pPr>
+      <w:r>
+        <w:rPr>
+          <w:sz w:val="28"/>
+          <w:szCs w:val="28"/>
+          <w:rtl w:val="0"/>
+        </w:rPr>
+        <w:t xml:space="preserve">#4 Obtener listado de artistas que su nombre inicie con la letra “T”</w:t>
+      </w:r>
+    </w:p>
+    <w:p>
+      <w:pPr>
+        <w:rPr>
+          <w:sz w:val="28"/>
+          <w:szCs w:val="28"/>
+        </w:rPr>
+      </w:pPr>
+      <w:r>
+        <w:rPr>
+          <w:sz w:val="28"/>
+          <w:szCs w:val="28"/>
+        </w:rPr>
+        <w:drawing>
+          <wp:inline distB="114300" distT="114300" distL="114300" distR="114300">
+            <wp:extent cx="5612130" cy="3162300"/>
+            <wp:effectExtent b="0" l="0" r="0" t="0"/>
+            <wp:docPr id="4" name="image3.png"/>
+            <a:graphic>
+              <a:graphicData uri="http://schemas.openxmlformats.org/drawingml/2006/picture">
+                <pic:pic>
+                  <pic:nvPicPr>
+                    <pic:cNvPr id="0" name="image3.png"/>
+                    <pic:cNvPicPr preferRelativeResize="0"/>
+                  </pic:nvPicPr>
+                  <pic:blipFill>
+                    <a:blip r:embed="rId9"/>
+                    <a:srcRect b="0" l="0" r="0" t="0"/>
+                    <a:stretch>
+                      <a:fillRect/>
+                    </a:stretch>
+                  </pic:blipFill>
+                  <pic:spPr>
+                    <a:xfrm>
+                      <a:off x="0" y="0"/>
+                      <a:ext cx="5612130" cy="3162300"/>
+                    </a:xfrm>
+                    <a:prstGeom prst="rect"/>
+                    <a:ln/>
+                  </pic:spPr>
+                </pic:pic>
+              </a:graphicData>
+            </a:graphic>
+          </wp:inline>
+        </w:drawing>
+      </w:r>
+      <w:r>
+        <w:rPr>
+          <w:rtl w:val="0"/>
+        </w:rPr>
+      </w:r>
+    </w:p>
+    <w:p>
+      <w:pPr>
+        <w:rPr>
+          <w:sz w:val="28"/>
+          <w:szCs w:val="28"/>
+        </w:rPr>
+      </w:pPr>
+      <w:r>
+        <w:rPr>
+          <w:rtl w:val="0"/>
+        </w:rPr>
+      </w:r>
+    </w:p>
+    <w:p>
+      <w:pPr>
+        <w:rPr>
+          <w:sz w:val="28"/>
+          <w:szCs w:val="28"/>
+        </w:rPr>
+      </w:pPr>
+      <w:r>
+        <w:rPr>
+          <w:sz w:val="28"/>
+          <w:szCs w:val="28"/>
+          <w:rtl w:val="0"/>
+        </w:rPr>
+        <w:t xml:space="preserve">#5 Obtener listado de membresias que su costo sea mayor a 100 Pesos</w:t>
+      </w:r>
+    </w:p>
+    <w:p>
+      <w:pPr>
+        <w:rPr>
+          <w:sz w:val="28"/>
+          <w:szCs w:val="28"/>
+        </w:rPr>
+      </w:pPr>
+      <w:r>
+        <w:rPr>
+          <w:sz w:val="28"/>
+          <w:szCs w:val="28"/>
+        </w:rPr>
+        <w:drawing>
+          <wp:inline distB="114300" distT="114300" distL="114300" distR="114300">
+            <wp:extent cx="5612130" cy="3149600"/>
+            <wp:effectExtent b="0" l="0" r="0" t="0"/>
+            <wp:docPr id="1" name="image2.png"/>
+            <a:graphic>
+              <a:graphicData uri="http://schemas.openxmlformats.org/drawingml/2006/picture">
+                <pic:pic>
+                  <pic:nvPicPr>
+                    <pic:cNvPr id="0" name="image2.png"/>
+                    <pic:cNvPicPr preferRelativeResize="0"/>
+                  </pic:nvPicPr>
+                  <pic:blipFill>
+                    <a:blip r:embed="rId10"/>
+                    <a:srcRect b="0" l="0" r="0" t="0"/>
+                    <a:stretch>
+                      <a:fillRect/>
+                    </a:stretch>
+                  </pic:blipFill>
+                  <pic:spPr>
+                    <a:xfrm>
+                      <a:off x="0" y="0"/>
+                      <a:ext cx="5612130" cy="3149600"/>
+                    </a:xfrm>
+                    <a:prstGeom prst="rect"/>
+                    <a:ln/>
+                  </pic:spPr>
+                </pic:pic>
+              </a:graphicData>
+            </a:graphic>
+          </wp:inline>
+        </w:drawing>
+      </w:r>
+      <w:r>
+        <w:rPr>
+          <w:rtl w:val="0"/>
+        </w:rPr>
+      </w:r>
+    </w:p>
+    <w:p>
+      <w:pPr>
+        <w:rPr>
+          <w:sz w:val="28"/>
+          <w:szCs w:val="28"/>
+        </w:rPr>
+      </w:pPr>
+      <w:r>
+        <w:rPr>
+          <w:sz w:val="28"/>
+          <w:szCs w:val="28"/>
+          <w:rtl w:val="0"/>
+        </w:rPr>
+        <w:t xml:space="preserve">#6 Obtener listado de playlist que tengan mas de 3 canciones</w:t>
+      </w:r>
+    </w:p>
+    <w:p>
+      <w:pPr>
+        <w:rPr>
+          <w:sz w:val="28"/>
+          <w:szCs w:val="28"/>
+        </w:rPr>
+      </w:pPr>
+      <w:r>
+        <w:rPr>
+          <w:sz w:val="28"/>
+          <w:szCs w:val="28"/>
+        </w:rPr>
+        <w:drawing>
+          <wp:inline distB="114300" distT="114300" distL="114300" distR="114300">
+            <wp:extent cx="5612130" cy="3149600"/>
+            <wp:effectExtent b="0" l="0" r="0" t="0"/>
+            <wp:docPr id="12" name="image11.png"/>
+            <a:graphic>
+              <a:graphicData uri="http://schemas.openxmlformats.org/drawingml/2006/picture">
+                <pic:pic>
+                  <pic:nvPicPr>
+                    <pic:cNvPr id="0" name="image11.png"/>
+                    <pic:cNvPicPr preferRelativeResize="0"/>
+                  </pic:nvPicPr>
+                  <pic:blipFill>
+                    <a:blip r:embed="rId11"/>
+                    <a:srcRect b="0" l="0" r="0" t="0"/>
+                    <a:stretch>
+                      <a:fillRect/>
+                    </a:stretch>
+                  </pic:blipFill>
+                  <pic:spPr>
+                    <a:xfrm>
+                      <a:off x="0" y="0"/>
+                      <a:ext cx="5612130" cy="3149600"/>
+                    </a:xfrm>
+                    <a:prstGeom prst="rect"/>
+                    <a:ln/>
+                  </pic:spPr>
+                </pic:pic>
+              </a:graphicData>
+            </a:graphic>
+          </wp:inline>
+        </w:drawing>
+      </w:r>
+      <w:r>
+        <w:rPr>
+          <w:rtl w:val="0"/>
+        </w:rPr>
+      </w:r>
+    </w:p>
+    <w:p>
+      <w:pPr>
+        <w:rPr>
+          <w:sz w:val="28"/>
+          <w:szCs w:val="28"/>
+        </w:rPr>
+      </w:pPr>
+      <w:r>
+        <w:rPr>
+          <w:sz w:val="28"/>
+          <w:szCs w:val="28"/>
+          <w:rtl w:val="0"/>
+        </w:rPr>
+        <w:t xml:space="preserve">#7 Obtener listado de canciones del año 2024</w:t>
+      </w:r>
+    </w:p>
+    <w:p>
+      <w:pPr>
+        <w:rPr>
+          <w:sz w:val="28"/>
+          <w:szCs w:val="28"/>
+        </w:rPr>
+      </w:pPr>
+      <w:r>
+        <w:rPr>
+          <w:sz w:val="28"/>
+          <w:szCs w:val="28"/>
+        </w:rPr>
+        <w:drawing>
+          <wp:inline distB="114300" distT="114300" distL="114300" distR="114300">
+            <wp:extent cx="5612130" cy="3149600"/>
+            <wp:effectExtent b="0" l="0" r="0" t="0"/>
+            <wp:docPr id="5" name="image4.png"/>
+            <a:graphic>
+              <a:graphicData uri="http://schemas.openxmlformats.org/drawingml/2006/picture">
+                <pic:pic>
+                  <pic:nvPicPr>
+                    <pic:cNvPr id="0" name="image4.png"/>
+                    <pic:cNvPicPr preferRelativeResize="0"/>
+                  </pic:nvPicPr>
+                  <pic:blipFill>
+                    <a:blip r:embed="rId12"/>
+                    <a:srcRect b="0" l="0" r="0" t="0"/>
+                    <a:stretch>
+                      <a:fillRect/>
+                    </a:stretch>
+                  </pic:blipFill>
+                  <pic:spPr>
+                    <a:xfrm>
+                      <a:off x="0" y="0"/>
+                      <a:ext cx="5612130" cy="3149600"/>
+                    </a:xfrm>
+                    <a:prstGeom prst="rect"/>
+                    <a:ln/>
+                  </pic:spPr>
+                </pic:pic>
+              </a:graphicData>
+            </a:graphic>
+          </wp:inline>
+        </w:drawing>
+      </w:r>
+      <w:r>
+        <w:rPr>
+          <w:rtl w:val="0"/>
+        </w:rPr>
+      </w:r>
+    </w:p>
+    <w:p>
+      <w:pPr>
+        <w:rPr>
+          <w:sz w:val="28"/>
+          <w:szCs w:val="28"/>
+        </w:rPr>
+      </w:pPr>
+      <w:r>
+        <w:rPr>
+          <w:sz w:val="28"/>
+          <w:szCs w:val="28"/>
+          <w:rtl w:val="0"/>
+        </w:rPr>
+        <w:t xml:space="preserve">#8 Obtener listado de nombre de la cancion y genero al que pertenece</w:t>
+      </w:r>
+    </w:p>
+    <w:p>
+      <w:pPr>
+        <w:rPr>
+          <w:sz w:val="28"/>
+          <w:szCs w:val="28"/>
+        </w:rPr>
+      </w:pPr>
+      <w:r>
+        <w:rPr>
+          <w:sz w:val="28"/>
+          <w:szCs w:val="28"/>
+        </w:rPr>
+        <w:drawing>
+          <wp:inline distB="114300" distT="114300" distL="114300" distR="114300">
+            <wp:extent cx="5612130" cy="3149600"/>
+            <wp:effectExtent b="0" l="0" r="0" t="0"/>
+            <wp:docPr id="8" name="image9.png"/>
+            <a:graphic>
+              <a:graphicData uri="http://schemas.openxmlformats.org/drawingml/2006/picture">
+                <pic:pic>
+                  <pic:nvPicPr>
+                    <pic:cNvPr id="0" name="image9.png"/>
+                    <pic:cNvPicPr preferRelativeResize="0"/>
+                  </pic:nvPicPr>
+                  <pic:blipFill>
+                    <a:blip r:embed="rId13"/>
+                    <a:srcRect b="0" l="0" r="0" t="0"/>
+                    <a:stretch>
+                      <a:fillRect/>
+                    </a:stretch>
+                  </pic:blipFill>
+                  <pic:spPr>
+                    <a:xfrm>
+                      <a:off x="0" y="0"/>
+                      <a:ext cx="5612130" cy="3149600"/>
+                    </a:xfrm>
+                    <a:prstGeom prst="rect"/>
+                    <a:ln/>
+                  </pic:spPr>
+                </pic:pic>
+              </a:graphicData>
+            </a:graphic>
+          </wp:inline>
+        </w:drawing>
+      </w:r>
+      <w:r>
+        <w:rPr>
+          <w:rtl w:val="0"/>
+        </w:rPr>
+      </w:r>
+    </w:p>
+    <w:p>
+      <w:pPr>
+        <w:rPr>
+          <w:sz w:val="28"/>
+          <w:szCs w:val="28"/>
+        </w:rPr>
+      </w:pPr>
+      <w:r>
+        <w:rPr>
+          <w:sz w:val="28"/>
+          <w:szCs w:val="28"/>
+          <w:rtl w:val="0"/>
+        </w:rPr>
+        <w:t xml:space="preserve">#9 Obtener listado de nombre de usuario y nombre de la membresia que tiene</w:t>
+      </w:r>
+    </w:p>
+    <w:p>
+      <w:pPr>
+        <w:rPr>
+          <w:sz w:val="28"/>
+          <w:szCs w:val="28"/>
+        </w:rPr>
+      </w:pPr>
+      <w:r>
+        <w:rPr>
+          <w:sz w:val="28"/>
+          <w:szCs w:val="28"/>
+        </w:rPr>
+        <w:drawing>
+          <wp:inline distB="114300" distT="114300" distL="114300" distR="114300">
+            <wp:extent cx="5612130" cy="3149600"/>
+            <wp:effectExtent b="0" l="0" r="0" t="0"/>
+            <wp:docPr id="6" name="image7.png"/>
+            <a:graphic>
+              <a:graphicData uri="http://schemas.openxmlformats.org/drawingml/2006/picture">
+                <pic:pic>
+                  <pic:nvPicPr>
+                    <pic:cNvPr id="0" name="image7.png"/>
+                    <pic:cNvPicPr preferRelativeResize="0"/>
+                  </pic:nvPicPr>
+                  <pic:blipFill>
+                    <a:blip r:embed="rId14"/>
+                    <a:srcRect b="0" l="0" r="0" t="0"/>
+                    <a:stretch>
+                      <a:fillRect/>
+                    </a:stretch>
+                  </pic:blipFill>
+                  <pic:spPr>
+                    <a:xfrm>
+                      <a:off x="0" y="0"/>
+                      <a:ext cx="5612130" cy="3149600"/>
+                    </a:xfrm>
+                    <a:prstGeom prst="rect"/>
+                    <a:ln/>
+                  </pic:spPr>
+                </pic:pic>
+              </a:graphicData>
+            </a:graphic>
+          </wp:inline>
+        </w:drawing>
+      </w:r>
+      <w:r>
+        <w:rPr>
+          <w:rtl w:val="0"/>
+        </w:rPr>
+      </w:r>
+    </w:p>
+    <w:p>
+      <w:pPr>
+        <w:rPr>
+          <w:sz w:val="28"/>
+          <w:szCs w:val="28"/>
+        </w:rPr>
+      </w:pPr>
+      <w:r>
+        <w:rPr>
+          <w:sz w:val="28"/>
+          <w:szCs w:val="28"/>
+          <w:rtl w:val="0"/>
+        </w:rPr>
+        <w:t xml:space="preserve">#10 Obtener listado de playlists y usuarios</w:t>
+      </w:r>
+    </w:p>
+    <w:p>
+      <w:pPr>
+        <w:rPr>
+          <w:sz w:val="28"/>
+          <w:szCs w:val="28"/>
+        </w:rPr>
+      </w:pPr>
+      <w:r>
+        <w:rPr>
+          <w:sz w:val="28"/>
+          <w:szCs w:val="28"/>
+        </w:rPr>
+        <w:drawing>
+          <wp:inline distB="114300" distT="114300" distL="114300" distR="114300">
+            <wp:extent cx="5612130" cy="3149600"/>
+            <wp:effectExtent b="0" l="0" r="0" t="0"/>
+            <wp:docPr id="9" name="image12.png"/>
+            <a:graphic>
+              <a:graphicData uri="http://schemas.openxmlformats.org/drawingml/2006/picture">
+                <pic:pic>
+                  <pic:nvPicPr>
+                    <pic:cNvPr id="0" name="image12.png"/>
+                    <pic:cNvPicPr preferRelativeResize="0"/>
+                  </pic:nvPicPr>
+                  <pic:blipFill>
+                    <a:blip r:embed="rId15"/>
+                    <a:srcRect b="0" l="0" r="0" t="0"/>
+                    <a:stretch>
+                      <a:fillRect/>
+                    </a:stretch>
+                  </pic:blipFill>
+                  <pic:spPr>
+                    <a:xfrm>
+                      <a:off x="0" y="0"/>
+                      <a:ext cx="5612130" cy="3149600"/>
+                    </a:xfrm>
+                    <a:prstGeom prst="rect"/>
+                    <a:ln/>
+                  </pic:spPr>
+                </pic:pic>
+              </a:graphicData>
+            </a:graphic>
+          </wp:inline>
+        </w:drawing>
+      </w:r>
+      <w:r>
+        <w:rPr>
+          <w:rtl w:val="0"/>
+        </w:rPr>
+      </w:r>
+    </w:p>
+    <w:p>
+      <w:pPr>
+        <w:rPr>
+          <w:sz w:val="28"/>
+          <w:szCs w:val="28"/>
+        </w:rPr>
+      </w:pPr>
+      <w:r>
+        <w:rPr>
+          <w:sz w:val="28"/>
+          <w:szCs w:val="28"/>
+          <w:rtl w:val="0"/>
+        </w:rPr>
+        <w:t xml:space="preserve">#11 Obtener listado de playlists que fueron creadas por usuarios con membresías Free</w:t>
+      </w:r>
+    </w:p>
+    <w:p>
+      <w:pPr>
+        <w:rPr>
+          <w:sz w:val="28"/>
+          <w:szCs w:val="28"/>
+        </w:rPr>
+      </w:pPr>
+      <w:r>
+        <w:rPr>
+          <w:sz w:val="28"/>
+          <w:szCs w:val="28"/>
+        </w:rPr>
+        <w:drawing>
+          <wp:inline distB="114300" distT="114300" distL="114300" distR="114300">
+            <wp:extent cx="5612130" cy="3149600"/>
+            <wp:effectExtent b="0" l="0" r="0" t="0"/>
+            <wp:docPr id="7" name="image5.png"/>
+            <a:graphic>
+              <a:graphicData uri="http://schemas.openxmlformats.org/drawingml/2006/picture">
+                <pic:pic>
+                  <pic:nvPicPr>
+                    <pic:cNvPr id="0" name="image5.png"/>
+                    <pic:cNvPicPr preferRelativeResize="0"/>
+                  </pic:nvPicPr>
+                  <pic:blipFill>
+                    <a:blip r:embed="rId16"/>
+                    <a:srcRect b="0" l="0" r="0" t="0"/>
+                    <a:stretch>
+                      <a:fillRect/>
+                    </a:stretch>
+                  </pic:blipFill>
+                  <pic:spPr>
+                    <a:xfrm>
+                      <a:off x="0" y="0"/>
+                      <a:ext cx="5612130" cy="3149600"/>
+                    </a:xfrm>
+                    <a:prstGeom prst="rect"/>
+                    <a:ln/>
+                  </pic:spPr>
+                </pic:pic>
+              </a:graphicData>
+            </a:graphic>
+          </wp:inline>
+        </w:drawing>
+      </w:r>
+      <w:r>
+        <w:rPr>
+          <w:rtl w:val="0"/>
+        </w:rPr>
+      </w:r>
+    </w:p>
+    <w:p>
+      <w:pPr>
+        <w:rPr>
+          <w:sz w:val="28"/>
+          <w:szCs w:val="28"/>
+        </w:rPr>
+      </w:pPr>
+      <w:r>
+        <w:rPr>
+          <w:sz w:val="28"/>
+          <w:szCs w:val="28"/>
+          <w:rtl w:val="0"/>
+        </w:rPr>
+        <w:t xml:space="preserve">#12 Obtener el nombre de usuario y canciones favoritas</w:t>
+      </w:r>
+    </w:p>
+    <w:p>
+      <w:pPr>
+        <w:rPr>
+          <w:sz w:val="28"/>
+          <w:szCs w:val="28"/>
+        </w:rPr>
+      </w:pPr>
+      <w:r>
+        <w:rPr>
+          <w:sz w:val="28"/>
+          <w:szCs w:val="28"/>
+        </w:rPr>
+        <w:drawing>
+          <wp:inline distB="114300" distT="114300" distL="114300" distR="114300">
+            <wp:extent cx="5612130" cy="3149600"/>
+            <wp:effectExtent b="0" l="0" r="0" t="0"/>
+            <wp:docPr id="2" name="image1.png"/>
+            <a:graphic>
+              <a:graphicData uri="http://schemas.openxmlformats.org/drawingml/2006/picture">
+                <pic:pic>
+                  <pic:nvPicPr>
+                    <pic:cNvPr id="0" name="image1.png"/>
+                    <pic:cNvPicPr preferRelativeResize="0"/>
+                  </pic:nvPicPr>
+                  <pic:blipFill>
+                    <a:blip r:embed="rId17"/>
+                    <a:srcRect b="0" l="0" r="0" t="0"/>
+                    <a:stretch>
+                      <a:fillRect/>
+                    </a:stretch>
+                  </pic:blipFill>
+                  <pic:spPr>
+                    <a:xfrm>
+                      <a:off x="0" y="0"/>
+                      <a:ext cx="5612130" cy="3149600"/>
+                    </a:xfrm>
+                    <a:prstGeom prst="rect"/>
+                    <a:ln/>
+                  </pic:spPr>
+                </pic:pic>
+              </a:graphicData>
+            </a:graphic>
+          </wp:inline>
+        </w:drawing>
+      </w:r>
+      <w:r>
+        <w:rPr>
+          <w:rtl w:val="0"/>
+        </w:rPr>
+      </w:r>
+    </w:p>
+    <w:p>
+      <w:pPr>
+        <w:rPr>
+          <w:sz w:val="28"/>
+          <w:szCs w:val="28"/>
+        </w:rPr>
+      </w:pPr>
+      <w:r>
+        <w:rPr>
+          <w:sz w:val="28"/>
+          <w:szCs w:val="28"/>
+          <w:rtl w:val="0"/>
+        </w:rPr>
+        <w:t xml:space="preserve">#13 Obtener listado de nombre de la playlist las canciones que tiene y el nombre de usuario del creador</w:t>
+      </w:r>
+    </w:p>
+    <w:p>
+      <w:pPr>
+        <w:rPr>
+          <w:sz w:val="28"/>
+          <w:szCs w:val="28"/>
+        </w:rPr>
+      </w:pPr>
+      <w:r>
+        <w:rPr>
+          <w:sz w:val="28"/>
+          <w:szCs w:val="28"/>
+          <w:rtl w:val="0"/>
+        </w:rPr>
+        <w:t xml:space="preserve">#14 Obtener listado de nombres de artistas y el nombre de las canciones que tiene</w:t>
       </w:r>
     </w:p>
     <w:sectPr>

</xml_diff>